<commit_message>
fix(app): Added Volume code Added Volume code
</commit_message>
<xml_diff>
--- a/Docker Personal guide.docx
+++ b/Docker Personal guide.docx
@@ -151,7 +151,208 @@
         <w:rPr>
           <w:lang w:val="en-US"/>
         </w:rPr>
-        <w:t xml:space="preserve"> terminal when using docker run cmd</w:t>
+        <w:t xml:space="preserve"> terminal when using docker run </w:t>
+      </w:r>
+      <w:proofErr w:type="spellStart"/>
+      <w:proofErr w:type="gramStart"/>
+      <w:r>
+        <w:rPr>
+          <w:lang w:val="en-US"/>
+        </w:rPr>
+        <w:t>cmd</w:t>
+      </w:r>
+      <w:proofErr w:type="spellEnd"/>
+      <w:proofErr w:type="gramEnd"/>
+    </w:p>
+    <w:p>
+      <w:pPr>
+        <w:pStyle w:val="ListParagraph"/>
+        <w:numPr>
+          <w:ilvl w:val="0"/>
+          <w:numId w:val="1"/>
+        </w:numPr>
+        <w:rPr>
+          <w:lang w:val="en-US"/>
+        </w:rPr>
+      </w:pPr>
+      <w:proofErr w:type="gramStart"/>
+      <w:r>
+        <w:rPr>
+          <w:lang w:val="en-US"/>
+        </w:rPr>
+        <w:t>Volumes :</w:t>
+      </w:r>
+      <w:proofErr w:type="gramEnd"/>
+      <w:r>
+        <w:rPr>
+          <w:lang w:val="en-US"/>
+        </w:rPr>
+        <w:t xml:space="preserve">  Anonymous and named volumes</w:t>
+      </w:r>
+      <w:r>
+        <w:rPr>
+          <w:lang w:val="en-US"/>
+        </w:rPr>
+        <w:t xml:space="preserve"> , bind volumes</w:t>
+      </w:r>
+    </w:p>
+    <w:p>
+      <w:pPr>
+        <w:pStyle w:val="ListParagraph"/>
+        <w:numPr>
+          <w:ilvl w:val="0"/>
+          <w:numId w:val="1"/>
+        </w:numPr>
+        <w:rPr>
+          <w:lang w:val="en-US"/>
+        </w:rPr>
+      </w:pPr>
+      <w:r>
+        <w:rPr>
+          <w:lang w:val="en-US"/>
+        </w:rPr>
+        <w:t>How</w:t>
+      </w:r>
+      <w:r>
+        <w:rPr>
+          <w:lang w:val="en-US"/>
+        </w:rPr>
+        <w:t xml:space="preserve"> interaction happen between (bind </w:t>
+      </w:r>
+      <w:proofErr w:type="gramStart"/>
+      <w:r>
+        <w:rPr>
+          <w:lang w:val="en-US"/>
+        </w:rPr>
+        <w:t>mount ,</w:t>
+      </w:r>
+      <w:proofErr w:type="gramEnd"/>
+      <w:r>
+        <w:rPr>
+          <w:lang w:val="en-US"/>
+        </w:rPr>
+        <w:t xml:space="preserve"> </w:t>
+      </w:r>
+      <w:proofErr w:type="spellStart"/>
+      <w:r>
+        <w:rPr>
+          <w:lang w:val="en-US"/>
+        </w:rPr>
+        <w:t>anonymouse</w:t>
+      </w:r>
+      <w:proofErr w:type="spellEnd"/>
+      <w:r>
+        <w:rPr>
+          <w:lang w:val="en-US"/>
+        </w:rPr>
+        <w:t xml:space="preserve"> and named</w:t>
+      </w:r>
+      <w:r>
+        <w:rPr>
+          <w:lang w:val="en-US"/>
+        </w:rPr>
+        <w:t xml:space="preserve"> </w:t>
+      </w:r>
+      <w:r>
+        <w:rPr>
+          <w:lang w:val="en-US"/>
+        </w:rPr>
+        <w:t>volumes )with  containers</w:t>
+      </w:r>
+    </w:p>
+    <w:p>
+      <w:pPr>
+        <w:rPr>
+          <w:lang w:val="en-US"/>
+        </w:rPr>
+      </w:pPr>
+      <w:r>
+        <w:rPr>
+          <w:lang w:val="en-US"/>
+        </w:rPr>
+        <w:t>docker run -p 8080:8080 -</w:t>
+      </w:r>
+      <w:proofErr w:type="gramStart"/>
+      <w:r>
+        <w:rPr>
+          <w:lang w:val="en-US"/>
+        </w:rPr>
+        <w:t>d  --</w:t>
+      </w:r>
+      <w:proofErr w:type="gramEnd"/>
+      <w:r>
+        <w:rPr>
+          <w:lang w:val="en-US"/>
+        </w:rPr>
+        <w:t xml:space="preserve">rm  --name </w:t>
+      </w:r>
+      <w:proofErr w:type="spellStart"/>
+      <w:r>
+        <w:rPr>
+          <w:lang w:val="en-US"/>
+        </w:rPr>
+        <w:t>mycontainer</w:t>
+      </w:r>
+      <w:proofErr w:type="spellEnd"/>
+      <w:r>
+        <w:rPr>
+          <w:lang w:val="en-US"/>
+        </w:rPr>
+        <w:t xml:space="preserve"> -v feedback:/app/feedback</w:t>
+      </w:r>
+      <w:r>
+        <w:rPr>
+          <w:lang w:val="en-US"/>
+        </w:rPr>
+        <w:t xml:space="preserve"> </w:t>
+      </w:r>
+      <w:r>
+        <w:rPr>
+          <w:lang w:val="en-US"/>
+        </w:rPr>
+        <w:t>-v /app/</w:t>
+      </w:r>
+      <w:proofErr w:type="spellStart"/>
+      <w:r>
+        <w:rPr>
+          <w:lang w:val="en-US"/>
+        </w:rPr>
+        <w:t>node_modules</w:t>
+      </w:r>
+      <w:proofErr w:type="spellEnd"/>
+      <w:r>
+        <w:rPr>
+          <w:lang w:val="en-US"/>
+        </w:rPr>
+        <w:t xml:space="preserve"> -v "/Users/</w:t>
+      </w:r>
+      <w:proofErr w:type="spellStart"/>
+      <w:r>
+        <w:rPr>
+          <w:lang w:val="en-US"/>
+        </w:rPr>
+        <w:t>tinshusasi</w:t>
+      </w:r>
+      <w:proofErr w:type="spellEnd"/>
+      <w:r>
+        <w:rPr>
+          <w:lang w:val="en-US"/>
+        </w:rPr>
+        <w:t>/Desktop/Tech/Test Code/Docker/</w:t>
+      </w:r>
+      <w:proofErr w:type="spellStart"/>
+      <w:r>
+        <w:rPr>
+          <w:lang w:val="en-US"/>
+        </w:rPr>
+        <w:t>Practise</w:t>
+      </w:r>
+      <w:proofErr w:type="spellEnd"/>
+      <w:r>
+        <w:rPr>
+          <w:lang w:val="en-US"/>
+        </w:rPr>
+        <w:t xml:space="preserve"> Docker/:/app"  testapp:v1</w:t>
       </w:r>
     </w:p>
     <w:sectPr>

</xml_diff>

<commit_message>
feat(app): Network in Docker  Networking in docker
</commit_message>
<xml_diff>
--- a/Docker Personal guide.docx
+++ b/Docker Personal guide.docx
@@ -195,6 +195,18 @@
         </w:rPr>
         <w:t xml:space="preserve"> , bind volumes</w:t>
       </w:r>
+      <w:r>
+        <w:rPr>
+          <w:lang w:val="en-US"/>
+        </w:rPr>
+        <w:br/>
+      </w:r>
+      <w:r>
+        <w:rPr>
+          <w:lang w:val="en-US"/>
+        </w:rPr>
+        <w:br/>
+      </w:r>
     </w:p>
     <w:p>
       <w:pPr>
@@ -259,6 +271,38 @@
         </w:rPr>
         <w:t>volumes )with  containers</w:t>
       </w:r>
+    </w:p>
+    <w:p>
+      <w:pPr>
+        <w:pStyle w:val="ListParagraph"/>
+        <w:numPr>
+          <w:ilvl w:val="0"/>
+          <w:numId w:val="1"/>
+        </w:numPr>
+        <w:rPr>
+          <w:lang w:val="en-US"/>
+        </w:rPr>
+      </w:pPr>
+      <w:r>
+        <w:rPr>
+          <w:lang w:val="en-US"/>
+        </w:rPr>
+        <w:t>Networks and Network drivers in Docker</w:t>
+      </w:r>
+    </w:p>
+    <w:p>
+      <w:pPr>
+        <w:rPr>
+          <w:lang w:val="en-US"/>
+        </w:rPr>
+      </w:pPr>
+    </w:p>
+    <w:p>
+      <w:pPr>
+        <w:rPr>
+          <w:lang w:val="en-US"/>
+        </w:rPr>
+      </w:pPr>
     </w:p>
     <w:p>
       <w:pPr>

</xml_diff>

<commit_message>
feat(app): Docker compose Added docker composer functionality
Addd docker compose functionality
</commit_message>
<xml_diff>
--- a/Docker Personal guide.docx
+++ b/Docker Personal guide.docx
@@ -22,6 +22,13 @@
         <w:t>mind :</w:t>
       </w:r>
       <w:proofErr w:type="gramEnd"/>
+    </w:p>
+    <w:p>
+      <w:pPr>
+        <w:rPr>
+          <w:lang w:val="en-US"/>
+        </w:rPr>
+      </w:pPr>
     </w:p>
     <w:p>
       <w:pPr>
@@ -289,6 +296,268 @@
         </w:rPr>
         <w:t>Networks and Network drivers in Docker</w:t>
       </w:r>
+      <w:r>
+        <w:rPr>
+          <w:lang w:val="en-US"/>
+        </w:rPr>
+        <w:t xml:space="preserve"> </w:t>
+      </w:r>
+      <w:proofErr w:type="gramStart"/>
+      <w:r>
+        <w:rPr>
+          <w:lang w:val="en-US"/>
+        </w:rPr>
+        <w:t>( bridge,,</w:t>
+      </w:r>
+      <w:proofErr w:type="gramEnd"/>
+      <w:r>
+        <w:rPr>
+          <w:lang w:val="en-US"/>
+        </w:rPr>
+        <w:t xml:space="preserve"> host</w:t>
+      </w:r>
+    </w:p>
+    <w:p>
+      <w:pPr>
+        <w:pStyle w:val="ListParagraph"/>
+        <w:numPr>
+          <w:ilvl w:val="0"/>
+          <w:numId w:val="1"/>
+        </w:numPr>
+        <w:rPr>
+          <w:lang w:val="en-US"/>
+        </w:rPr>
+      </w:pPr>
+      <w:r>
+        <w:rPr>
+          <w:lang w:val="en-US"/>
+        </w:rPr>
+        <w:t xml:space="preserve">Docker compose </w:t>
+      </w:r>
+      <w:proofErr w:type="gramStart"/>
+      <w:r>
+        <w:rPr>
+          <w:lang w:val="en-US"/>
+        </w:rPr>
+        <w:t>and  docker</w:t>
+      </w:r>
+      <w:proofErr w:type="gramEnd"/>
+      <w:r>
+        <w:rPr>
+          <w:lang w:val="en-US"/>
+        </w:rPr>
+        <w:t>-compose versions</w:t>
+      </w:r>
+    </w:p>
+    <w:p>
+      <w:pPr>
+        <w:pStyle w:val="ListParagraph"/>
+        <w:numPr>
+          <w:ilvl w:val="1"/>
+          <w:numId w:val="1"/>
+        </w:numPr>
+        <w:rPr>
+          <w:lang w:val="en-US"/>
+        </w:rPr>
+      </w:pPr>
+      <w:r>
+        <w:rPr>
+          <w:lang w:val="en-US"/>
+        </w:rPr>
+        <w:t xml:space="preserve">Docker compose removes container when it </w:t>
+      </w:r>
+      <w:proofErr w:type="gramStart"/>
+      <w:r>
+        <w:rPr>
+          <w:lang w:val="en-US"/>
+        </w:rPr>
+        <w:t>shut downs</w:t>
+      </w:r>
+      <w:proofErr w:type="gramEnd"/>
+    </w:p>
+    <w:p>
+      <w:pPr>
+        <w:pStyle w:val="ListParagraph"/>
+        <w:numPr>
+          <w:ilvl w:val="1"/>
+          <w:numId w:val="1"/>
+        </w:numPr>
+        <w:rPr>
+          <w:lang w:val="en-US"/>
+        </w:rPr>
+      </w:pPr>
+      <w:r>
+        <w:rPr>
+          <w:lang w:val="en-US"/>
+        </w:rPr>
+        <w:t xml:space="preserve">Docker compose creates a default networks on its own for all services mentioned inside docker </w:t>
+      </w:r>
+      <w:proofErr w:type="gramStart"/>
+      <w:r>
+        <w:rPr>
+          <w:lang w:val="en-US"/>
+        </w:rPr>
+        <w:t>compose  file</w:t>
+      </w:r>
+      <w:proofErr w:type="gramEnd"/>
+    </w:p>
+    <w:p>
+      <w:pPr>
+        <w:pStyle w:val="ListParagraph"/>
+        <w:numPr>
+          <w:ilvl w:val="1"/>
+          <w:numId w:val="1"/>
+        </w:numPr>
+        <w:rPr>
+          <w:lang w:val="en-US"/>
+        </w:rPr>
+      </w:pPr>
+      <w:r>
+        <w:rPr>
+          <w:lang w:val="en-US"/>
+        </w:rPr>
+        <w:t xml:space="preserve"> </w:t>
+      </w:r>
+      <w:proofErr w:type="spellStart"/>
+      <w:r>
+        <w:rPr>
+          <w:lang w:val="en-US"/>
+        </w:rPr>
+        <w:t>Its</w:t>
+      </w:r>
+      <w:proofErr w:type="spellEnd"/>
+      <w:r>
+        <w:rPr>
+          <w:lang w:val="en-US"/>
+        </w:rPr>
+        <w:t xml:space="preserve"> good</w:t>
+      </w:r>
+      <w:r>
+        <w:rPr>
+          <w:lang w:val="en-US"/>
+        </w:rPr>
+        <w:t xml:space="preserve"> for </w:t>
+      </w:r>
+      <w:proofErr w:type="spellStart"/>
+      <w:r>
+        <w:rPr>
+          <w:lang w:val="en-US"/>
+        </w:rPr>
+        <w:t>multicontainers</w:t>
+      </w:r>
+      <w:proofErr w:type="spellEnd"/>
+      <w:r>
+        <w:rPr>
+          <w:lang w:val="en-US"/>
+        </w:rPr>
+        <w:t xml:space="preserve"> on the same the host but not for containers in different hosts</w:t>
+      </w:r>
+    </w:p>
+    <w:p>
+      <w:pPr>
+        <w:rPr>
+          <w:lang w:val="en-US"/>
+        </w:rPr>
+      </w:pPr>
+    </w:p>
+    <w:p>
+      <w:pPr>
+        <w:rPr>
+          <w:lang w:val="en-US"/>
+        </w:rPr>
+      </w:pPr>
+    </w:p>
+    <w:p>
+      <w:pPr>
+        <w:rPr>
+          <w:lang w:val="en-US"/>
+        </w:rPr>
+      </w:pPr>
+      <w:r>
+        <w:rPr>
+          <w:lang w:val="en-US"/>
+        </w:rPr>
+        <w:t>Sample application</w:t>
+      </w:r>
+    </w:p>
+    <w:p>
+      <w:pPr>
+        <w:rPr>
+          <w:lang w:val="en-US"/>
+        </w:rPr>
+      </w:pPr>
+    </w:p>
+    <w:p>
+      <w:pPr>
+        <w:pStyle w:val="ListParagraph"/>
+        <w:numPr>
+          <w:ilvl w:val="0"/>
+          <w:numId w:val="2"/>
+        </w:numPr>
+        <w:rPr>
+          <w:lang w:val="en-US"/>
+        </w:rPr>
+      </w:pPr>
+      <w:r>
+        <w:rPr>
+          <w:lang w:val="en-US"/>
+        </w:rPr>
+        <w:t xml:space="preserve">Run backend -&gt; expose port -&gt; create </w:t>
+      </w:r>
+      <w:proofErr w:type="spellStart"/>
+      <w:r>
+        <w:rPr>
+          <w:lang w:val="en-US"/>
+        </w:rPr>
+        <w:t>persistant</w:t>
+      </w:r>
+      <w:proofErr w:type="spellEnd"/>
+      <w:r>
+        <w:rPr>
+          <w:lang w:val="en-US"/>
+        </w:rPr>
+        <w:t xml:space="preserve"> </w:t>
+      </w:r>
+      <w:proofErr w:type="gramStart"/>
+      <w:r>
+        <w:rPr>
+          <w:lang w:val="en-US"/>
+        </w:rPr>
+        <w:t>volume  to</w:t>
+      </w:r>
+      <w:proofErr w:type="gramEnd"/>
+      <w:r>
+        <w:rPr>
+          <w:lang w:val="en-US"/>
+        </w:rPr>
+        <w:t xml:space="preserve"> store files -&gt; create bind vol with local repo changes -&gt; create anonymous vol for node modules -&gt; connect to DB -&gt; expose external </w:t>
+      </w:r>
+      <w:proofErr w:type="spellStart"/>
+      <w:r>
+        <w:rPr>
+          <w:lang w:val="en-US"/>
+        </w:rPr>
+        <w:t>url</w:t>
+      </w:r>
+      <w:proofErr w:type="spellEnd"/>
+      <w:r>
+        <w:rPr>
+          <w:lang w:val="en-US"/>
+        </w:rPr>
+        <w:t xml:space="preserve"> -&gt;  connect with other container with shared network -&gt; build pipelines with docker</w:t>
+      </w:r>
+    </w:p>
+    <w:p>
+      <w:pPr>
+        <w:pStyle w:val="ListParagraph"/>
+        <w:numPr>
+          <w:ilvl w:val="0"/>
+          <w:numId w:val="2"/>
+        </w:numPr>
+        <w:rPr>
+          <w:lang w:val="en-US"/>
+        </w:rPr>
+      </w:pPr>
     </w:p>
     <w:p>
       <w:pPr>
@@ -427,7 +696,7 @@
         <w:rFonts w:ascii="Symbol" w:hAnsi="Symbol" w:hint="default"/>
       </w:rPr>
     </w:lvl>
-    <w:lvl w:ilvl="1" w:tplc="08090003" w:tentative="1">
+    <w:lvl w:ilvl="1" w:tplc="08090003">
       <w:start w:val="1"/>
       <w:numFmt w:val="bullet"/>
       <w:lvlText w:val="o"/>
@@ -524,8 +793,100 @@
       </w:rPr>
     </w:lvl>
   </w:abstractNum>
+  <w:abstractNum w:abstractNumId="1" w15:restartNumberingAfterBreak="0">
+    <w:nsid w:val="5FB91A36"/>
+    <w:multiLevelType w:val="hybridMultilevel"/>
+    <w:tmpl w:val="5C5A4CFA"/>
+    <w:lvl w:ilvl="0" w:tplc="0809000F">
+      <w:start w:val="1"/>
+      <w:numFmt w:val="decimal"/>
+      <w:lvlText w:val="%1."/>
+      <w:lvlJc w:val="left"/>
+      <w:pPr>
+        <w:ind w:left="720" w:hanging="360"/>
+      </w:pPr>
+      <w:rPr>
+        <w:rFonts w:hint="default"/>
+      </w:rPr>
+    </w:lvl>
+    <w:lvl w:ilvl="1" w:tplc="08090019" w:tentative="1">
+      <w:start w:val="1"/>
+      <w:numFmt w:val="lowerLetter"/>
+      <w:lvlText w:val="%2."/>
+      <w:lvlJc w:val="left"/>
+      <w:pPr>
+        <w:ind w:left="1440" w:hanging="360"/>
+      </w:pPr>
+    </w:lvl>
+    <w:lvl w:ilvl="2" w:tplc="0809001B" w:tentative="1">
+      <w:start w:val="1"/>
+      <w:numFmt w:val="lowerRoman"/>
+      <w:lvlText w:val="%3."/>
+      <w:lvlJc w:val="right"/>
+      <w:pPr>
+        <w:ind w:left="2160" w:hanging="180"/>
+      </w:pPr>
+    </w:lvl>
+    <w:lvl w:ilvl="3" w:tplc="0809000F" w:tentative="1">
+      <w:start w:val="1"/>
+      <w:numFmt w:val="decimal"/>
+      <w:lvlText w:val="%4."/>
+      <w:lvlJc w:val="left"/>
+      <w:pPr>
+        <w:ind w:left="2880" w:hanging="360"/>
+      </w:pPr>
+    </w:lvl>
+    <w:lvl w:ilvl="4" w:tplc="08090019" w:tentative="1">
+      <w:start w:val="1"/>
+      <w:numFmt w:val="lowerLetter"/>
+      <w:lvlText w:val="%5."/>
+      <w:lvlJc w:val="left"/>
+      <w:pPr>
+        <w:ind w:left="3600" w:hanging="360"/>
+      </w:pPr>
+    </w:lvl>
+    <w:lvl w:ilvl="5" w:tplc="0809001B" w:tentative="1">
+      <w:start w:val="1"/>
+      <w:numFmt w:val="lowerRoman"/>
+      <w:lvlText w:val="%6."/>
+      <w:lvlJc w:val="right"/>
+      <w:pPr>
+        <w:ind w:left="4320" w:hanging="180"/>
+      </w:pPr>
+    </w:lvl>
+    <w:lvl w:ilvl="6" w:tplc="0809000F" w:tentative="1">
+      <w:start w:val="1"/>
+      <w:numFmt w:val="decimal"/>
+      <w:lvlText w:val="%7."/>
+      <w:lvlJc w:val="left"/>
+      <w:pPr>
+        <w:ind w:left="5040" w:hanging="360"/>
+      </w:pPr>
+    </w:lvl>
+    <w:lvl w:ilvl="7" w:tplc="08090019" w:tentative="1">
+      <w:start w:val="1"/>
+      <w:numFmt w:val="lowerLetter"/>
+      <w:lvlText w:val="%8."/>
+      <w:lvlJc w:val="left"/>
+      <w:pPr>
+        <w:ind w:left="5760" w:hanging="360"/>
+      </w:pPr>
+    </w:lvl>
+    <w:lvl w:ilvl="8" w:tplc="0809001B" w:tentative="1">
+      <w:start w:val="1"/>
+      <w:numFmt w:val="lowerRoman"/>
+      <w:lvlText w:val="%9."/>
+      <w:lvlJc w:val="right"/>
+      <w:pPr>
+        <w:ind w:left="6480" w:hanging="180"/>
+      </w:pPr>
+    </w:lvl>
+  </w:abstractNum>
   <w:num w:numId="1" w16cid:durableId="581523883">
     <w:abstractNumId w:val="0"/>
+  </w:num>
+  <w:num w:numId="2" w16cid:durableId="1942683992">
+    <w:abstractNumId w:val="1"/>
   </w:num>
 </w:numbering>
 </file>

</xml_diff>